<commit_message>
Fully depricated motor.cpp PID functions
</commit_message>
<xml_diff>
--- a/Okapi_Notes.docx
+++ b/Okapi_Notes.docx
@@ -1,6 +1,6 @@
 
 <file path=word/document.xml><?xml version="1.0" encoding="utf-8"?>
-<w:document xmlns:wpc="http://schemas.microsoft.com/office/word/2010/wordprocessingCanvas" xmlns:cx="http://schemas.microsoft.com/office/drawing/2014/chartex" xmlns:cx1="http://schemas.microsoft.com/office/drawing/2015/9/8/chartex" xmlns:cx2="http://schemas.microsoft.com/office/drawing/2015/10/21/chartex" xmlns:cx3="http://schemas.microsoft.com/office/drawing/2016/5/9/chartex" xmlns:cx4="http://schemas.microsoft.com/office/drawing/2016/5/10/chartex" xmlns:cx5="http://schemas.microsoft.com/office/drawing/2016/5/11/chartex" xmlns:cx6="http://schemas.microsoft.com/office/drawing/2016/5/12/chartex" xmlns:cx7="http://schemas.microsoft.com/office/drawing/2016/5/13/chartex" xmlns:cx8="http://schemas.microsoft.com/office/drawing/2016/5/14/chartex" xmlns:mc="http://schemas.openxmlformats.org/markup-compatibility/2006" xmlns:aink="http://schemas.microsoft.com/office/drawing/2016/ink" xmlns:am3d="http://schemas.microsoft.com/office/drawing/2017/model3d" xmlns:o="urn:schemas-microsoft-com:office:office" xmlns:oel="http://schemas.microsoft.com/office/2019/extlst" xmlns:r="http://schemas.openxmlformats.org/officeDocument/2006/relationships" xmlns:m="http://schemas.openxmlformats.org/officeDocument/2006/math" xmlns:v="urn:schemas-microsoft-com:vml" xmlns:wp14="http://schemas.microsoft.com/office/word/2010/wordprocessingDrawing" xmlns:wp="http://schemas.openxmlformats.org/drawingml/2006/wordprocessingDrawing" xmlns:w10="urn:schemas-microsoft-com:office:word" xmlns:w="http://schemas.openxmlformats.org/wordprocessingml/2006/main" xmlns:w14="http://schemas.microsoft.com/office/word/2010/wordml" xmlns:w15="http://schemas.microsoft.com/office/word/2012/wordml" xmlns:w16cex="http://schemas.microsoft.com/office/word/2018/wordml/cex" xmlns:w16cid="http://schemas.microsoft.com/office/word/2016/wordml/cid" xmlns:w16="http://schemas.microsoft.com/office/word/2018/wordml" xmlns:w16sdtdh="http://schemas.microsoft.com/office/word/2020/wordml/sdtdatahash" xmlns:w16se="http://schemas.microsoft.com/office/word/2015/wordml/symex" xmlns:wpg="http://schemas.microsoft.com/office/word/2010/wordprocessingGroup" xmlns:wpi="http://schemas.microsoft.com/office/word/2010/wordprocessingInk" xmlns:wne="http://schemas.microsoft.com/office/word/2006/wordml" xmlns:wps="http://schemas.microsoft.com/office/word/2010/wordprocessingShape" mc:Ignorable="w14 w15 w16se w16cid w16 w16cex w16sdtdh wp14">
+<w:document xmlns:wpc="http://schemas.microsoft.com/office/word/2010/wordprocessingCanvas" xmlns:cx="http://schemas.microsoft.com/office/drawing/2014/chartex" xmlns:cx1="http://schemas.microsoft.com/office/drawing/2015/9/8/chartex" xmlns:cx2="http://schemas.microsoft.com/office/drawing/2015/10/21/chartex" xmlns:cx3="http://schemas.microsoft.com/office/drawing/2016/5/9/chartex" xmlns:cx4="http://schemas.microsoft.com/office/drawing/2016/5/10/chartex" xmlns:cx5="http://schemas.microsoft.com/office/drawing/2016/5/11/chartex" xmlns:cx6="http://schemas.microsoft.com/office/drawing/2016/5/12/chartex" xmlns:cx7="http://schemas.microsoft.com/office/drawing/2016/5/13/chartex" xmlns:cx8="http://schemas.microsoft.com/office/drawing/2016/5/14/chartex" xmlns:mc="http://schemas.openxmlformats.org/markup-compatibility/2006" xmlns:aink="http://schemas.microsoft.com/office/drawing/2016/ink" xmlns:am3d="http://schemas.microsoft.com/office/drawing/2017/model3d" xmlns:o="urn:schemas-microsoft-com:office:office" xmlns:oel="http://schemas.microsoft.com/office/2019/extlst" xmlns:r="http://schemas.openxmlformats.org/officeDocument/2006/relationships" xmlns:m="http://schemas.openxmlformats.org/officeDocument/2006/math" xmlns:v="urn:schemas-microsoft-com:vml" xmlns:wp14="http://schemas.microsoft.com/office/word/2010/wordprocessingDrawing" xmlns:wp="http://schemas.openxmlformats.org/drawingml/2006/wordprocessingDrawing" xmlns:w10="urn:schemas-microsoft-com:office:word" xmlns:w="http://schemas.openxmlformats.org/wordprocessingml/2006/main" xmlns:w14="http://schemas.microsoft.com/office/word/2010/wordml" xmlns:w15="http://schemas.microsoft.com/office/word/2012/wordml" xmlns:w16cex="http://schemas.microsoft.com/office/word/2018/wordml/cex" xmlns:w16cid="http://schemas.microsoft.com/office/word/2016/wordml/cid" xmlns:w16="http://schemas.microsoft.com/office/word/2018/wordml" xmlns:w16du="http://schemas.microsoft.com/office/word/2023/wordml/word16du" xmlns:w16sdtdh="http://schemas.microsoft.com/office/word/2020/wordml/sdtdatahash" xmlns:w16se="http://schemas.microsoft.com/office/word/2015/wordml/symex" xmlns:wpg="http://schemas.microsoft.com/office/word/2010/wordprocessingGroup" xmlns:wpi="http://schemas.microsoft.com/office/word/2010/wordprocessingInk" xmlns:wne="http://schemas.microsoft.com/office/word/2006/wordml" xmlns:wps="http://schemas.microsoft.com/office/word/2010/wordprocessingShape" mc:Ignorable="w14 w15 w16se w16cid w16 w16cex w16sdtdh wp14">
   <w:body>
     <w:p>
       <w:pPr>
@@ -162,19 +162,9 @@
           <w:sz w:val="24"/>
           <w:szCs w:val="24"/>
         </w:rPr>
-        <w:t>Motor_convert_</w:t>
-      </w:r>
-      <w:proofErr w:type="gramStart"/>
-      <w:r>
-        <w:rPr>
-          <w:rFonts w:ascii="Times New Roman" w:eastAsia="Times New Roman" w:hAnsi="Times New Roman" w:cs="Times New Roman"/>
-          <w:sz w:val="24"/>
-          <w:szCs w:val="24"/>
-        </w:rPr>
-        <w:t>pid</w:t>
-      </w:r>
-      <w:proofErr w:type="spellEnd"/>
-      <w:proofErr w:type="gramEnd"/>
+        <w:t>Motor_convert_pid</w:t>
+      </w:r>
+      <w:proofErr w:type="spellEnd"/>
     </w:p>
     <w:p>
       <w:pPr>
@@ -338,19 +328,9 @@
           <w:sz w:val="24"/>
           <w:szCs w:val="24"/>
         </w:rPr>
-        <w:t>Motor_convert_pid_</w:t>
-      </w:r>
-      <w:proofErr w:type="gramStart"/>
-      <w:r>
-        <w:rPr>
-          <w:rFonts w:ascii="Times New Roman" w:eastAsia="Times New Roman" w:hAnsi="Times New Roman" w:cs="Times New Roman"/>
-          <w:sz w:val="24"/>
-          <w:szCs w:val="24"/>
-        </w:rPr>
-        <w:t>full</w:t>
-      </w:r>
-      <w:proofErr w:type="spellEnd"/>
-      <w:proofErr w:type="gramEnd"/>
+        <w:t>Motor_convert_pid_full</w:t>
+      </w:r>
+      <w:proofErr w:type="spellEnd"/>
     </w:p>
     <w:p>
       <w:pPr>
@@ -677,7 +657,7 @@
           <w:sz w:val="24"/>
           <w:szCs w:val="24"/>
         </w:rPr>
-        <w:t xml:space="preserve">Now calls for additional argument “motor” of type </w:t>
+        <w:t xml:space="preserve">Deprecated, found note in previous PROS version that Vex doesn’t allow this anymore and could damage </w:t>
       </w:r>
       <w:proofErr w:type="gramStart"/>
       <w:r>
@@ -686,27 +666,9 @@
           <w:sz w:val="24"/>
           <w:szCs w:val="24"/>
         </w:rPr>
-        <w:t>pros::</w:t>
-      </w:r>
-      <w:proofErr w:type="spellStart"/>
+        <w:t>motor</w:t>
+      </w:r>
       <w:proofErr w:type="gramEnd"/>
-      <w:r>
-        <w:rPr>
-          <w:rFonts w:ascii="Times New Roman" w:eastAsia="Times New Roman" w:hAnsi="Times New Roman" w:cs="Times New Roman"/>
-          <w:sz w:val="24"/>
-          <w:szCs w:val="24"/>
-        </w:rPr>
-        <w:t>motor_pid_s_t</w:t>
-      </w:r>
-      <w:proofErr w:type="spellEnd"/>
-      <w:r>
-        <w:rPr>
-          <w:rFonts w:ascii="Times New Roman" w:eastAsia="Times New Roman" w:hAnsi="Times New Roman" w:cs="Times New Roman"/>
-          <w:sz w:val="24"/>
-          <w:szCs w:val="24"/>
-        </w:rPr>
-        <w:t>. Function instead now checks if the motor exists, and if so sets argument values for given motor’s PID values</w:t>
-      </w:r>
     </w:p>
     <w:p>
       <w:pPr>
@@ -771,7 +733,7 @@
           <w:sz w:val="24"/>
           <w:szCs w:val="24"/>
         </w:rPr>
-        <w:t xml:space="preserve">Now calls for additional argument “motor” of type </w:t>
+        <w:t xml:space="preserve">Deprecated, same reason as </w:t>
       </w:r>
       <w:proofErr w:type="gramStart"/>
       <w:r>
@@ -780,27 +742,9 @@
           <w:sz w:val="24"/>
           <w:szCs w:val="24"/>
         </w:rPr>
-        <w:t>pros::</w:t>
-      </w:r>
-      <w:proofErr w:type="spellStart"/>
+        <w:t>above</w:t>
+      </w:r>
       <w:proofErr w:type="gramEnd"/>
-      <w:r>
-        <w:rPr>
-          <w:rFonts w:ascii="Times New Roman" w:eastAsia="Times New Roman" w:hAnsi="Times New Roman" w:cs="Times New Roman"/>
-          <w:sz w:val="24"/>
-          <w:szCs w:val="24"/>
-        </w:rPr>
-        <w:t>motor_pid_full_s_t</w:t>
-      </w:r>
-      <w:proofErr w:type="spellEnd"/>
-      <w:r>
-        <w:rPr>
-          <w:rFonts w:ascii="Times New Roman" w:eastAsia="Times New Roman" w:hAnsi="Times New Roman" w:cs="Times New Roman"/>
-          <w:sz w:val="24"/>
-          <w:szCs w:val="24"/>
-        </w:rPr>
-        <w:t>. Function instead now checks if the motor exists, and if so sets argument values for given motor’s PID values</w:t>
-      </w:r>
     </w:p>
     <w:p>
       <w:pPr>
@@ -865,39 +809,7 @@
           <w:sz w:val="24"/>
           <w:szCs w:val="24"/>
         </w:rPr>
-        <w:t xml:space="preserve">Deprecated, found note in </w:t>
-      </w:r>
-      <w:r>
-        <w:rPr>
-          <w:rFonts w:ascii="Times New Roman" w:eastAsia="Times New Roman" w:hAnsi="Times New Roman" w:cs="Times New Roman"/>
-          <w:sz w:val="24"/>
-          <w:szCs w:val="24"/>
-        </w:rPr>
-        <w:t xml:space="preserve">previous </w:t>
-      </w:r>
-      <w:r>
-        <w:rPr>
-          <w:rFonts w:ascii="Times New Roman" w:eastAsia="Times New Roman" w:hAnsi="Times New Roman" w:cs="Times New Roman"/>
-          <w:sz w:val="24"/>
-          <w:szCs w:val="24"/>
-        </w:rPr>
-        <w:t xml:space="preserve">PROS </w:t>
-      </w:r>
-      <w:r>
-        <w:rPr>
-          <w:rFonts w:ascii="Times New Roman" w:eastAsia="Times New Roman" w:hAnsi="Times New Roman" w:cs="Times New Roman"/>
-          <w:sz w:val="24"/>
-          <w:szCs w:val="24"/>
-        </w:rPr>
-        <w:t>version</w:t>
-      </w:r>
-      <w:r>
-        <w:rPr>
-          <w:rFonts w:ascii="Times New Roman" w:eastAsia="Times New Roman" w:hAnsi="Times New Roman" w:cs="Times New Roman"/>
-          <w:sz w:val="24"/>
-          <w:szCs w:val="24"/>
-        </w:rPr>
-        <w:t xml:space="preserve"> that Vex doesn’t allow this anymore and could damage </w:t>
+        <w:t xml:space="preserve">Deprecated, same reason as </w:t>
       </w:r>
       <w:proofErr w:type="gramStart"/>
       <w:r>
@@ -906,7 +818,7 @@
           <w:sz w:val="24"/>
           <w:szCs w:val="24"/>
         </w:rPr>
-        <w:t>motor</w:t>
+        <w:t>above</w:t>
       </w:r>
       <w:proofErr w:type="gramEnd"/>
     </w:p>
@@ -1109,7 +1021,6 @@
           <w:sz w:val="24"/>
           <w:szCs w:val="24"/>
         </w:rPr>
-        <w:lastRenderedPageBreak/>
         <w:t>Changes:</w:t>
       </w:r>
     </w:p>
@@ -1133,6 +1044,7 @@
           <w:sz w:val="24"/>
           <w:szCs w:val="24"/>
         </w:rPr>
+        <w:lastRenderedPageBreak/>
         <w:t xml:space="preserve">Confirmed the </w:t>
       </w:r>
       <w:proofErr w:type="spellStart"/>
@@ -1615,39 +1527,7 @@
           <w:sz w:val="24"/>
           <w:szCs w:val="24"/>
         </w:rPr>
-        <w:t xml:space="preserve"> to </w:t>
-      </w:r>
-      <w:r>
-        <w:rPr>
-          <w:rFonts w:ascii="Times New Roman" w:eastAsia="Times New Roman" w:hAnsi="Times New Roman" w:cs="Times New Roman"/>
-          <w:sz w:val="24"/>
-          <w:szCs w:val="24"/>
-        </w:rPr>
-        <w:t>p</w:t>
-      </w:r>
-      <w:r>
-        <w:rPr>
-          <w:rFonts w:ascii="Times New Roman" w:eastAsia="Times New Roman" w:hAnsi="Times New Roman" w:cs="Times New Roman"/>
-          <w:sz w:val="24"/>
-          <w:szCs w:val="24"/>
-        </w:rPr>
-        <w:t>r</w:t>
-      </w:r>
-      <w:r>
-        <w:rPr>
-          <w:rFonts w:ascii="Times New Roman" w:eastAsia="Times New Roman" w:hAnsi="Times New Roman" w:cs="Times New Roman"/>
-          <w:sz w:val="24"/>
-          <w:szCs w:val="24"/>
-        </w:rPr>
-        <w:t>os:</w:t>
-      </w:r>
-      <w:r>
-        <w:rPr>
-          <w:rFonts w:ascii="Times New Roman" w:eastAsia="Times New Roman" w:hAnsi="Times New Roman" w:cs="Times New Roman"/>
-          <w:sz w:val="24"/>
-          <w:szCs w:val="24"/>
-        </w:rPr>
-        <w:t>:</w:t>
+        <w:t xml:space="preserve"> to pros::</w:t>
       </w:r>
       <w:proofErr w:type="spellStart"/>
       <w:r>
@@ -1665,56 +1545,16 @@
           <w:sz w:val="24"/>
           <w:szCs w:val="24"/>
         </w:rPr>
-        <w:t xml:space="preserve"> and changed </w:t>
-      </w:r>
-      <w:r>
-        <w:rPr>
-          <w:rFonts w:ascii="Times New Roman" w:eastAsia="Times New Roman" w:hAnsi="Times New Roman" w:cs="Times New Roman"/>
-          <w:sz w:val="24"/>
-          <w:szCs w:val="24"/>
-        </w:rPr>
-        <w:t>p</w:t>
-      </w:r>
-      <w:r>
-        <w:rPr>
-          <w:rFonts w:ascii="Times New Roman" w:eastAsia="Times New Roman" w:hAnsi="Times New Roman" w:cs="Times New Roman"/>
-          <w:sz w:val="24"/>
-          <w:szCs w:val="24"/>
-        </w:rPr>
-        <w:t>r</w:t>
-      </w:r>
-      <w:r>
-        <w:rPr>
-          <w:rFonts w:ascii="Times New Roman" w:eastAsia="Times New Roman" w:hAnsi="Times New Roman" w:cs="Times New Roman"/>
-          <w:sz w:val="24"/>
-          <w:szCs w:val="24"/>
-        </w:rPr>
-        <w:t>os::c::</w:t>
-      </w:r>
-      <w:proofErr w:type="spellStart"/>
-      <w:r>
-        <w:rPr>
-          <w:rFonts w:ascii="Times New Roman" w:eastAsia="Times New Roman" w:hAnsi="Times New Roman" w:cs="Times New Roman"/>
-          <w:sz w:val="24"/>
-          <w:szCs w:val="24"/>
-        </w:rPr>
-        <w:t>imu_</w:t>
-      </w:r>
-      <w:r>
-        <w:rPr>
-          <w:rFonts w:ascii="Times New Roman" w:eastAsia="Times New Roman" w:hAnsi="Times New Roman" w:cs="Times New Roman"/>
-          <w:sz w:val="24"/>
-          <w:szCs w:val="24"/>
-        </w:rPr>
-        <w:t>get_</w:t>
-      </w:r>
-      <w:r>
-        <w:rPr>
-          <w:rFonts w:ascii="Times New Roman" w:eastAsia="Times New Roman" w:hAnsi="Times New Roman" w:cs="Times New Roman"/>
-          <w:sz w:val="24"/>
-          <w:szCs w:val="24"/>
-        </w:rPr>
-        <w:t>accel</w:t>
+        <w:t xml:space="preserve"> and changed pros::c::</w:t>
+      </w:r>
+      <w:proofErr w:type="spellStart"/>
+      <w:r>
+        <w:rPr>
+          <w:rFonts w:ascii="Times New Roman" w:eastAsia="Times New Roman" w:hAnsi="Times New Roman" w:cs="Times New Roman"/>
+          <w:sz w:val="24"/>
+          <w:szCs w:val="24"/>
+        </w:rPr>
+        <w:t>imu_get_accel</w:t>
       </w:r>
       <w:proofErr w:type="spellEnd"/>
       <w:r>
@@ -2033,7 +1873,7 @@
 </file>
 
 <file path=word/numbering.xml><?xml version="1.0" encoding="utf-8"?>
-<w:numbering xmlns:wpc="http://schemas.microsoft.com/office/word/2010/wordprocessingCanvas" xmlns:cx="http://schemas.microsoft.com/office/drawing/2014/chartex" xmlns:cx1="http://schemas.microsoft.com/office/drawing/2015/9/8/chartex" xmlns:cx2="http://schemas.microsoft.com/office/drawing/2015/10/21/chartex" xmlns:cx3="http://schemas.microsoft.com/office/drawing/2016/5/9/chartex" xmlns:cx4="http://schemas.microsoft.com/office/drawing/2016/5/10/chartex" xmlns:cx5="http://schemas.microsoft.com/office/drawing/2016/5/11/chartex" xmlns:cx6="http://schemas.microsoft.com/office/drawing/2016/5/12/chartex" xmlns:cx7="http://schemas.microsoft.com/office/drawing/2016/5/13/chartex" xmlns:cx8="http://schemas.microsoft.com/office/drawing/2016/5/14/chartex" xmlns:mc="http://schemas.openxmlformats.org/markup-compatibility/2006" xmlns:aink="http://schemas.microsoft.com/office/drawing/2016/ink" xmlns:am3d="http://schemas.microsoft.com/office/drawing/2017/model3d" xmlns:o="urn:schemas-microsoft-com:office:office" xmlns:oel="http://schemas.microsoft.com/office/2019/extlst" xmlns:r="http://schemas.openxmlformats.org/officeDocument/2006/relationships" xmlns:m="http://schemas.openxmlformats.org/officeDocument/2006/math" xmlns:v="urn:schemas-microsoft-com:vml" xmlns:wp14="http://schemas.microsoft.com/office/word/2010/wordprocessingDrawing" xmlns:wp="http://schemas.openxmlformats.org/drawingml/2006/wordprocessingDrawing" xmlns:w10="urn:schemas-microsoft-com:office:word" xmlns:w="http://schemas.openxmlformats.org/wordprocessingml/2006/main" xmlns:w14="http://schemas.microsoft.com/office/word/2010/wordml" xmlns:w15="http://schemas.microsoft.com/office/word/2012/wordml" xmlns:w16cex="http://schemas.microsoft.com/office/word/2018/wordml/cex" xmlns:w16cid="http://schemas.microsoft.com/office/word/2016/wordml/cid" xmlns:w16="http://schemas.microsoft.com/office/word/2018/wordml" xmlns:w16sdtdh="http://schemas.microsoft.com/office/word/2020/wordml/sdtdatahash" xmlns:w16se="http://schemas.microsoft.com/office/word/2015/wordml/symex" xmlns:wpg="http://schemas.microsoft.com/office/word/2010/wordprocessingGroup" xmlns:wpi="http://schemas.microsoft.com/office/word/2010/wordprocessingInk" xmlns:wne="http://schemas.microsoft.com/office/word/2006/wordml" xmlns:wps="http://schemas.microsoft.com/office/word/2010/wordprocessingShape" mc:Ignorable="w14 w15 w16se w16cid w16 w16cex w16sdtdh wp14">
+<w:numbering xmlns:wpc="http://schemas.microsoft.com/office/word/2010/wordprocessingCanvas" xmlns:cx="http://schemas.microsoft.com/office/drawing/2014/chartex" xmlns:cx1="http://schemas.microsoft.com/office/drawing/2015/9/8/chartex" xmlns:cx2="http://schemas.microsoft.com/office/drawing/2015/10/21/chartex" xmlns:cx3="http://schemas.microsoft.com/office/drawing/2016/5/9/chartex" xmlns:cx4="http://schemas.microsoft.com/office/drawing/2016/5/10/chartex" xmlns:cx5="http://schemas.microsoft.com/office/drawing/2016/5/11/chartex" xmlns:cx6="http://schemas.microsoft.com/office/drawing/2016/5/12/chartex" xmlns:cx7="http://schemas.microsoft.com/office/drawing/2016/5/13/chartex" xmlns:cx8="http://schemas.microsoft.com/office/drawing/2016/5/14/chartex" xmlns:mc="http://schemas.openxmlformats.org/markup-compatibility/2006" xmlns:aink="http://schemas.microsoft.com/office/drawing/2016/ink" xmlns:am3d="http://schemas.microsoft.com/office/drawing/2017/model3d" xmlns:o="urn:schemas-microsoft-com:office:office" xmlns:oel="http://schemas.microsoft.com/office/2019/extlst" xmlns:r="http://schemas.openxmlformats.org/officeDocument/2006/relationships" xmlns:m="http://schemas.openxmlformats.org/officeDocument/2006/math" xmlns:v="urn:schemas-microsoft-com:vml" xmlns:wp14="http://schemas.microsoft.com/office/word/2010/wordprocessingDrawing" xmlns:wp="http://schemas.openxmlformats.org/drawingml/2006/wordprocessingDrawing" xmlns:w10="urn:schemas-microsoft-com:office:word" xmlns:w="http://schemas.openxmlformats.org/wordprocessingml/2006/main" xmlns:w14="http://schemas.microsoft.com/office/word/2010/wordml" xmlns:w15="http://schemas.microsoft.com/office/word/2012/wordml" xmlns:w16cex="http://schemas.microsoft.com/office/word/2018/wordml/cex" xmlns:w16cid="http://schemas.microsoft.com/office/word/2016/wordml/cid" xmlns:w16="http://schemas.microsoft.com/office/word/2018/wordml" xmlns:w16du="http://schemas.microsoft.com/office/word/2023/wordml/word16du" xmlns:w16sdtdh="http://schemas.microsoft.com/office/word/2020/wordml/sdtdatahash" xmlns:w16se="http://schemas.microsoft.com/office/word/2015/wordml/symex" xmlns:wpg="http://schemas.microsoft.com/office/word/2010/wordprocessingGroup" xmlns:wpi="http://schemas.microsoft.com/office/word/2010/wordprocessingInk" xmlns:wne="http://schemas.microsoft.com/office/word/2006/wordml" xmlns:wps="http://schemas.microsoft.com/office/word/2010/wordprocessingShape" mc:Ignorable="w14 w15 w16se w16cid w16 w16cex w16sdtdh wp14">
   <w:abstractNum w:abstractNumId="0" w15:restartNumberingAfterBreak="0">
     <w:nsid w:val="141D508D"/>
     <w:multiLevelType w:val="hybridMultilevel"/>

</xml_diff>